<commit_message>
Actualizacion con el analisis preliminar para la resolucion del desafio
</commit_message>
<xml_diff>
--- a/Preinforme - desafio 1 - informatica 2.docx
+++ b/Preinforme - desafio 1 - informatica 2.docx
@@ -571,6 +571,194 @@
           </wp:inline>
         </w:drawing>
       </w:r>
+    </w:p>
+    <w:p>
+      <w:r>
+        <w:t>La solución propuesta para abordar el desafío consiste en un proceso estructurado que combina la lectura eficiente de archivos, el uso de memoria dinámica, la aplicación de algoritmos de compresión y la verificación mediante un fragmento conocido del mensaje original.</w:t>
+      </w:r>
+    </w:p>
+    <w:p/>
+    <w:p>
+      <w:r>
+        <w:t>En primer lugar, tanto el archivo del mensaje comprimido y encriptado como la pista proporcionada serán leídos y almacenados en arreglos utilizando memoria dinámica. Esta decisión busca garantizar un manejo eficiente de los recursos, evitando gastos innecesarios de memoria que podrían comprometer etapas posteriores del procesamiento.</w:t>
+      </w:r>
+    </w:p>
+    <w:p/>
+    <w:p>
+      <w:r>
+        <w:lastRenderedPageBreak/>
+        <w:t xml:space="preserve">Posteriormente, la pista será sometida a dos procesos de compresión: uno mediante el algoritmo LZ78 y otro mediante RLE, con el fin de disponer de ambas representaciones posibles y facilitar la comparación con el mensaje codificado. Paralelamente, el archivo suministrado por la empresa será sometido al proceso de desencriptación, aplicando de manera inversa la rotación de bits y la operación XOR, variando los parámetros de rotación </w:t>
+      </w:r>
+    </w:p>
+    <w:p>
+      <w:r>
+        <w:rPr>
+          <w:rFonts w:ascii="Cambria Math" w:hAnsi="Cambria Math" w:cs="Cambria Math"/>
+        </w:rPr>
+        <w:t>𝑛</w:t>
+      </w:r>
+    </w:p>
+    <w:p>
+      <w:r>
+        <w:t xml:space="preserve">n y clave </w:t>
+      </w:r>
+    </w:p>
+    <w:p>
+      <w:r>
+        <w:rPr>
+          <w:rFonts w:ascii="Cambria Math" w:hAnsi="Cambria Math" w:cs="Cambria Math"/>
+        </w:rPr>
+        <w:t>𝑘</w:t>
+      </w:r>
+    </w:p>
+    <w:p>
+      <w:r>
+        <w:t>k. Para optimizar el uso de memoria, la desencriptación se ejecutará de manera secuencial, probando una combinación de parámetros a la vez.</w:t>
+      </w:r>
+    </w:p>
+    <w:p/>
+    <w:p>
+      <w:r>
+        <w:t>Una vez obtenidas las versiones potencialmente descomprimidas, se procederá a comparar la pista con el contenido recuperado. Esta comparación se implementará bajo un esquema tipo ventana deslizante, verificando carácter por carácter hasta encontrar coincidencias completas. El mecanismo de comparación seguirá una lógica similar a la de un palíndromo, en donde se valida el primer y último carácter, avanzando hacia el centro hasta confirmar la correspondencia total de la pista dentro del mensaje.</w:t>
+      </w:r>
+    </w:p>
+    <w:p/>
+    <w:p>
+      <w:r>
+        <w:t xml:space="preserve">En caso de que no se encuentre coincidencia con un valor de </w:t>
+      </w:r>
+    </w:p>
+    <w:p>
+      <w:r>
+        <w:rPr>
+          <w:rFonts w:ascii="Cambria Math" w:hAnsi="Cambria Math" w:cs="Cambria Math"/>
+        </w:rPr>
+        <w:t>𝑛</w:t>
+      </w:r>
+    </w:p>
+    <w:p>
+      <w:r>
+        <w:t xml:space="preserve">n para una clave </w:t>
+      </w:r>
+    </w:p>
+    <w:p>
+      <w:r>
+        <w:rPr>
+          <w:rFonts w:ascii="Cambria Math" w:hAnsi="Cambria Math" w:cs="Cambria Math"/>
+        </w:rPr>
+        <w:t>𝑘</w:t>
+      </w:r>
+    </w:p>
+    <w:p>
+      <w:r>
+        <w:t>k, se avanzará con la siguiente combinación de parámetros, iterando sistemáticamente sobre todos los posibles valores hasta identificar aquellos correctos. Si después de recorrer todas las combinaciones no se logra hallar la pista, el sistema informará al usuario que el mensaje no pudo ser desencriptado ni descomprimido con éxito.</w:t>
+      </w:r>
+    </w:p>
+    <w:p/>
+    <w:p>
+      <w:r>
+        <w:t xml:space="preserve">Finalmente, al encontrar coincidencia, se podrá determinar con certeza el método de compresión empleado (RLE o LZ78), así como los valores correctos de </w:t>
+      </w:r>
+    </w:p>
+    <w:p>
+      <w:r>
+        <w:rPr>
+          <w:rFonts w:ascii="Cambria Math" w:hAnsi="Cambria Math" w:cs="Cambria Math"/>
+        </w:rPr>
+        <w:lastRenderedPageBreak/>
+        <w:t>𝑛</w:t>
+      </w:r>
+    </w:p>
+    <w:p>
+      <w:r>
+        <w:t xml:space="preserve">n y </w:t>
+      </w:r>
+    </w:p>
+    <w:p>
+      <w:r>
+        <w:rPr>
+          <w:rFonts w:ascii="Cambria Math" w:hAnsi="Cambria Math" w:cs="Cambria Math"/>
+        </w:rPr>
+        <w:t>𝑘</w:t>
+      </w:r>
+    </w:p>
+    <w:p>
+      <w:r>
+        <w:t>k. Esto permitirá reconstruir de manera íntegra el mensaje original, cumpliendo con los objetivos del desafío de análisis, implementación y optimización de algoritmos en C++ utilizando punteros, arreglos y memoria dinámica.</w:t>
+      </w:r>
+    </w:p>
+    <w:p>
+      <w:r>
+        <w:t>Funciones planteadas hasta ahora:</w:t>
+      </w:r>
+    </w:p>
+    <w:p>
+      <w:r>
+        <w:t>-</w:t>
+      </w:r>
+      <w:r>
+        <w:tab/>
+        <w:t>Lectura de archivos</w:t>
+      </w:r>
+    </w:p>
+    <w:p>
+      <w:r>
+        <w:t>-</w:t>
+      </w:r>
+      <w:r>
+        <w:tab/>
+        <w:t>Escritura de archivos</w:t>
+      </w:r>
+    </w:p>
+    <w:p>
+      <w:r>
+        <w:t>-</w:t>
+      </w:r>
+      <w:r>
+        <w:tab/>
+        <w:t>Codificación / descodificación RLE</w:t>
+      </w:r>
+    </w:p>
+    <w:p>
+      <w:r>
+        <w:t>-</w:t>
+      </w:r>
+      <w:r>
+        <w:tab/>
+        <w:t>Codificación / descodificación LZ78</w:t>
+      </w:r>
+    </w:p>
+    <w:p>
+      <w:r>
+        <w:t>-</w:t>
+      </w:r>
+      <w:r>
+        <w:tab/>
+        <w:t>Rotación de bits</w:t>
+      </w:r>
+    </w:p>
+    <w:p>
+      <w:r>
+        <w:t>-</w:t>
+      </w:r>
+      <w:r>
+        <w:tab/>
+        <w:t>Codificación / decodificación XOR</w:t>
+      </w:r>
+    </w:p>
+    <w:p>
+      <w:r>
+        <w:t>-</w:t>
+      </w:r>
+      <w:r>
+        <w:tab/>
+        <w:t>Comparación de pista y mensaje en forma de </w:t>
+      </w:r>
+      <w:proofErr w:type="spellStart"/>
+      <w:r>
+        <w:t>palindromo</w:t>
+      </w:r>
+      <w:proofErr w:type="spellEnd"/>
     </w:p>
     <w:sectPr>
       <w:pgSz w:w="12240" w:h="15840"/>
@@ -1762,6 +1950,7 @@
   <w:style w:type="character" w:default="1" w:styleId="Fuentedeprrafopredeter">
     <w:name w:val="Default Paragraph Font"/>
     <w:uiPriority w:val="1"/>
+    <w:semiHidden/>
     <w:unhideWhenUsed/>
   </w:style>
   <w:style w:type="table" w:default="1" w:styleId="Tablanormal">

</xml_diff>